<commit_message>
them thay doi diagram
</commit_message>
<xml_diff>
--- a/LVTN KHANG.docx
+++ b/LVTN KHANG.docx
@@ -9848,7 +9848,13 @@
       <w:bookmarkStart w:id="24" w:name="_Toc141711518"/>
       <w:r>
         <w:lastRenderedPageBreak/>
-        <w:t>CHƯƠNG 3: KHAI THÁC, BẢO DƯỠNG SỮA CHỮA HỆ THỐNG CHIẾU SÁNG DÒNG XE TOYOTA INNOVA</w:t>
+        <w:t xml:space="preserve">CHƯƠNG 3: </w:t>
+      </w:r>
+      <w:r>
+        <w:t>CẤU TẠO, SƠ ĐỒ, NGUYÊN LÍ HOẠT ĐỘNG</w:t>
+      </w:r>
+      <w:r>
+        <w:t xml:space="preserve"> HỆ THỐNG CHIẾU SÁNG DÒNG XE TOYOTA INNOVA</w:t>
       </w:r>
       <w:bookmarkEnd w:id="24"/>
     </w:p>
@@ -12489,14 +12495,18 @@
       </w:pPr>
       <w:r>
         <w:rPr>
+          <w:rFonts w:ascii="SimSun" w:eastAsia="SimSun" w:hAnsi="SimSun" w:cs="SimSun"/>
           <w:noProof/>
+          <w:sz w:val="24"/>
+          <w:szCs w:val="24"/>
+          <w14:ligatures w14:val="none"/>
         </w:rPr>
         <w:lastRenderedPageBreak/>
         <w:drawing>
-          <wp:inline distT="0" distB="0" distL="114300" distR="114300" wp14:anchorId="1F7D70E8" wp14:editId="2A613E03">
-            <wp:extent cx="6639560" cy="5986145"/>
-            <wp:effectExtent l="0" t="0" r="3175" b="5080"/>
-            <wp:docPr id="16" name="Picture 7"/>
+          <wp:inline distT="0" distB="0" distL="0" distR="0" wp14:anchorId="22254FC4" wp14:editId="0CABCC67">
+            <wp:extent cx="6985000" cy="9003665"/>
+            <wp:effectExtent l="0" t="0" r="6350" b="6985"/>
+            <wp:docPr id="1760387797" name="Picture 2" descr="A diagram of a machine&#10;&#10;Description automatically generated"/>
             <wp:cNvGraphicFramePr>
               <a:graphicFrameLocks xmlns:a="http://schemas.openxmlformats.org/drawingml/2006/main" noChangeAspect="1"/>
             </wp:cNvGraphicFramePr>
@@ -12504,30 +12514,29 @@
               <a:graphicData uri="http://schemas.openxmlformats.org/drawingml/2006/picture">
                 <pic:pic xmlns:pic="http://schemas.openxmlformats.org/drawingml/2006/picture">
                   <pic:nvPicPr>
-                    <pic:cNvPr id="16" name="Picture 7"/>
-                    <pic:cNvPicPr>
-                      <a:picLocks noChangeAspect="1"/>
-                    </pic:cNvPicPr>
+                    <pic:cNvPr id="1760387797" name="Picture 2" descr="A diagram of a machine&#10;&#10;Description automatically generated"/>
+                    <pic:cNvPicPr/>
                   </pic:nvPicPr>
                   <pic:blipFill>
-                    <a:blip r:embed="rId23"/>
-                    <a:srcRect l="2046" t="2916" r="2874" b="3571"/>
+                    <a:blip r:embed="rId23">
+                      <a:extLst>
+                        <a:ext uri="{28A0092B-C50C-407E-A947-70E740481C1C}">
+                          <a14:useLocalDpi xmlns:a14="http://schemas.microsoft.com/office/drawing/2010/main" val="0"/>
+                        </a:ext>
+                      </a:extLst>
+                    </a:blip>
                     <a:stretch>
                       <a:fillRect/>
                     </a:stretch>
                   </pic:blipFill>
                   <pic:spPr>
-                    <a:xfrm rot="16200000">
+                    <a:xfrm>
                       <a:off x="0" y="0"/>
-                      <a:ext cx="6639560" cy="5986145"/>
+                      <a:ext cx="6985000" cy="9003665"/>
                     </a:xfrm>
                     <a:prstGeom prst="rect">
                       <a:avLst/>
                     </a:prstGeom>
-                    <a:noFill/>
-                    <a:ln>
-                      <a:noFill/>
-                    </a:ln>
                   </pic:spPr>
                 </pic:pic>
               </a:graphicData>
@@ -12538,6 +12547,506 @@
     </w:p>
     <w:p>
       <w:pPr>
+        <w:pStyle w:val="Footer"/>
+        <w:jc w:val="center"/>
+        <w:rPr>
+          <w:rFonts w:ascii="SimSun" w:eastAsia="SimSun" w:hAnsi="SimSun" w:cs="SimSun"/>
+          <w:sz w:val="24"/>
+          <w:szCs w:val="24"/>
+        </w:rPr>
+      </w:pPr>
+    </w:p>
+    <w:p>
+      <w:pPr>
+        <w:pStyle w:val="Heading4"/>
+        <w:rPr>
+          <w:lang w:val="en-US"/>
+        </w:rPr>
+      </w:pPr>
+      <w:r>
+        <w:rPr>
+          <w:lang w:val="en-US"/>
+        </w:rPr>
+        <w:lastRenderedPageBreak/>
+        <w:t>Nguyên lí hoạt động</w:t>
+      </w:r>
+    </w:p>
+    <w:p>
+      <w:pPr>
+        <w:ind w:hanging="90"/>
+        <w:rPr>
+          <w:rFonts w:ascii="Times New Roman" w:hAnsi="Times New Roman" w:cs="Times New Roman"/>
+          <w:sz w:val="24"/>
+          <w:szCs w:val="24"/>
+          <w:lang w:eastAsia="ja-JP"/>
+        </w:rPr>
+      </w:pPr>
+      <w:r>
+        <w:rPr>
+          <w:rFonts w:ascii="Times New Roman" w:hAnsi="Times New Roman" w:cs="Times New Roman"/>
+          <w:sz w:val="24"/>
+          <w:szCs w:val="24"/>
+          <w:lang w:eastAsia="ja-JP"/>
+        </w:rPr>
+        <w:t xml:space="preserve">- Khi </w:t>
+      </w:r>
+      <w:r>
+        <w:rPr>
+          <w:rFonts w:ascii="Times New Roman" w:hAnsi="Times New Roman" w:cs="Times New Roman"/>
+          <w:sz w:val="24"/>
+          <w:szCs w:val="24"/>
+          <w:lang w:eastAsia="ja-JP"/>
+        </w:rPr>
+        <w:t xml:space="preserve">bật head (H và ED thông) bật chế độ LOW (ED và HL thông), nguồn đi qua cầu chì 20A </w:t>
+      </w:r>
+      <w:r>
+        <w:rPr>
+          <w:rFonts w:ascii="Times New Roman" w:hAnsi="Times New Roman" w:cs="Times New Roman"/>
+          <w:sz w:val="24"/>
+          <w:szCs w:val="24"/>
+          <w:lang w:eastAsia="ja-JP"/>
+        </w:rPr>
+        <w:t>-&gt; đến</w:t>
+      </w:r>
+      <w:r>
+        <w:rPr>
+          <w:rFonts w:ascii="Times New Roman" w:hAnsi="Times New Roman" w:cs="Times New Roman"/>
+          <w:sz w:val="24"/>
+          <w:szCs w:val="24"/>
+          <w:lang w:eastAsia="ja-JP"/>
+        </w:rPr>
+        <w:t xml:space="preserve"> tim Low H1, H2  </w:t>
+      </w:r>
+      <w:r>
+        <w:rPr>
+          <w:rFonts w:ascii="Times New Roman" w:hAnsi="Times New Roman" w:cs="Times New Roman"/>
+          <w:sz w:val="24"/>
+          <w:szCs w:val="24"/>
+          <w:lang w:eastAsia="ja-JP"/>
+        </w:rPr>
+        <w:t>-&gt; đến</w:t>
+      </w:r>
+      <w:r>
+        <w:rPr>
+          <w:rFonts w:ascii="Times New Roman" w:hAnsi="Times New Roman" w:cs="Times New Roman"/>
+          <w:sz w:val="24"/>
+          <w:szCs w:val="24"/>
+          <w:lang w:eastAsia="ja-JP"/>
+        </w:rPr>
+        <w:t xml:space="preserve"> chân HL </w:t>
+      </w:r>
+      <w:r>
+        <w:rPr>
+          <w:rFonts w:ascii="Times New Roman" w:hAnsi="Times New Roman" w:cs="Times New Roman"/>
+          <w:sz w:val="24"/>
+          <w:szCs w:val="24"/>
+          <w:lang w:eastAsia="ja-JP"/>
+        </w:rPr>
+        <w:t>-&gt; đến</w:t>
+      </w:r>
+      <w:r>
+        <w:rPr>
+          <w:rFonts w:ascii="Times New Roman" w:hAnsi="Times New Roman" w:cs="Times New Roman"/>
+          <w:sz w:val="24"/>
+          <w:szCs w:val="24"/>
+          <w:lang w:eastAsia="ja-JP"/>
+        </w:rPr>
+        <w:t xml:space="preserve"> ED </w:t>
+      </w:r>
+      <w:r>
+        <w:rPr>
+          <w:rFonts w:ascii="Times New Roman" w:hAnsi="Times New Roman" w:cs="Times New Roman"/>
+          <w:sz w:val="24"/>
+          <w:szCs w:val="24"/>
+          <w:lang w:eastAsia="ja-JP"/>
+        </w:rPr>
+        <w:t>-&gt; đến</w:t>
+      </w:r>
+      <w:r>
+        <w:rPr>
+          <w:rFonts w:ascii="Times New Roman" w:hAnsi="Times New Roman" w:cs="Times New Roman"/>
+          <w:sz w:val="24"/>
+          <w:szCs w:val="24"/>
+          <w:lang w:eastAsia="ja-JP"/>
+        </w:rPr>
+        <w:t xml:space="preserve">H </w:t>
+      </w:r>
+      <w:r>
+        <w:rPr>
+          <w:rFonts w:ascii="Times New Roman" w:hAnsi="Times New Roman" w:cs="Times New Roman"/>
+          <w:sz w:val="24"/>
+          <w:szCs w:val="24"/>
+          <w:lang w:eastAsia="ja-JP"/>
+        </w:rPr>
+        <w:t>-&gt; đến</w:t>
+      </w:r>
+      <w:r>
+        <w:rPr>
+          <w:rFonts w:ascii="Times New Roman" w:hAnsi="Times New Roman" w:cs="Times New Roman"/>
+          <w:sz w:val="24"/>
+          <w:szCs w:val="24"/>
+          <w:lang w:eastAsia="ja-JP"/>
+        </w:rPr>
+        <w:t>ED  mass. Mạch kín, đèn sáng ở mức low</w:t>
+      </w:r>
+      <w:r>
+        <w:rPr>
+          <w:rFonts w:ascii="Times New Roman" w:hAnsi="Times New Roman" w:cs="Times New Roman"/>
+          <w:sz w:val="24"/>
+          <w:szCs w:val="24"/>
+          <w:lang w:eastAsia="ja-JP"/>
+        </w:rPr>
+        <w:t>.</w:t>
+      </w:r>
+    </w:p>
+    <w:p>
+      <w:pPr>
+        <w:ind w:hanging="90"/>
+        <w:rPr>
+          <w:rFonts w:ascii="Times New Roman" w:hAnsi="Times New Roman" w:cs="Times New Roman"/>
+          <w:sz w:val="24"/>
+          <w:szCs w:val="24"/>
+          <w:lang w:eastAsia="ja-JP"/>
+        </w:rPr>
+      </w:pPr>
+      <w:r>
+        <w:rPr>
+          <w:rFonts w:ascii="Times New Roman" w:hAnsi="Times New Roman" w:cs="Times New Roman"/>
+          <w:sz w:val="24"/>
+          <w:szCs w:val="24"/>
+          <w:lang w:eastAsia="ja-JP"/>
+        </w:rPr>
+        <w:t xml:space="preserve">- Khi </w:t>
+      </w:r>
+      <w:r>
+        <w:rPr>
+          <w:rFonts w:ascii="Times New Roman" w:hAnsi="Times New Roman" w:cs="Times New Roman"/>
+          <w:sz w:val="24"/>
+          <w:szCs w:val="24"/>
+          <w:lang w:eastAsia="ja-JP"/>
+        </w:rPr>
+        <w:t xml:space="preserve">bật head (H và ED thông) bật chế độ LOW (ED và HU thông), nguồn đi qua cầu chì 20A </w:t>
+      </w:r>
+      <w:r>
+        <w:rPr>
+          <w:rFonts w:ascii="Times New Roman" w:hAnsi="Times New Roman" w:cs="Times New Roman"/>
+          <w:sz w:val="24"/>
+          <w:szCs w:val="24"/>
+          <w:lang w:eastAsia="ja-JP"/>
+        </w:rPr>
+        <w:t>-&gt; đến</w:t>
+      </w:r>
+      <w:r>
+        <w:rPr>
+          <w:rFonts w:ascii="Times New Roman" w:hAnsi="Times New Roman" w:cs="Times New Roman"/>
+          <w:sz w:val="24"/>
+          <w:szCs w:val="24"/>
+          <w:lang w:eastAsia="ja-JP"/>
+        </w:rPr>
+        <w:t xml:space="preserve"> tim High H1, H2  </w:t>
+      </w:r>
+      <w:r>
+        <w:rPr>
+          <w:rFonts w:ascii="Times New Roman" w:hAnsi="Times New Roman" w:cs="Times New Roman"/>
+          <w:sz w:val="24"/>
+          <w:szCs w:val="24"/>
+          <w:lang w:eastAsia="ja-JP"/>
+        </w:rPr>
+        <w:t>-&gt; đến</w:t>
+      </w:r>
+      <w:r>
+        <w:rPr>
+          <w:rFonts w:ascii="Times New Roman" w:hAnsi="Times New Roman" w:cs="Times New Roman"/>
+          <w:sz w:val="24"/>
+          <w:szCs w:val="24"/>
+          <w:lang w:eastAsia="ja-JP"/>
+        </w:rPr>
+        <w:t xml:space="preserve"> chân HU </w:t>
+      </w:r>
+      <w:r>
+        <w:rPr>
+          <w:rFonts w:ascii="Times New Roman" w:hAnsi="Times New Roman" w:cs="Times New Roman"/>
+          <w:sz w:val="24"/>
+          <w:szCs w:val="24"/>
+          <w:lang w:eastAsia="ja-JP"/>
+        </w:rPr>
+        <w:t>-&gt; đến</w:t>
+      </w:r>
+      <w:r>
+        <w:rPr>
+          <w:rFonts w:ascii="Times New Roman" w:hAnsi="Times New Roman" w:cs="Times New Roman"/>
+          <w:sz w:val="24"/>
+          <w:szCs w:val="24"/>
+          <w:lang w:eastAsia="ja-JP"/>
+        </w:rPr>
+        <w:t xml:space="preserve"> ED </w:t>
+      </w:r>
+      <w:r>
+        <w:rPr>
+          <w:rFonts w:ascii="Times New Roman" w:hAnsi="Times New Roman" w:cs="Times New Roman"/>
+          <w:sz w:val="24"/>
+          <w:szCs w:val="24"/>
+          <w:lang w:eastAsia="ja-JP"/>
+        </w:rPr>
+        <w:t>-&gt; đến</w:t>
+      </w:r>
+      <w:r>
+        <w:rPr>
+          <w:rFonts w:ascii="Times New Roman" w:hAnsi="Times New Roman" w:cs="Times New Roman"/>
+          <w:sz w:val="24"/>
+          <w:szCs w:val="24"/>
+          <w:lang w:eastAsia="ja-JP"/>
+        </w:rPr>
+        <w:t xml:space="preserve">H </w:t>
+      </w:r>
+      <w:r>
+        <w:rPr>
+          <w:rFonts w:ascii="Times New Roman" w:hAnsi="Times New Roman" w:cs="Times New Roman"/>
+          <w:sz w:val="24"/>
+          <w:szCs w:val="24"/>
+          <w:lang w:eastAsia="ja-JP"/>
+        </w:rPr>
+        <w:t>-&gt; đến</w:t>
+      </w:r>
+      <w:r>
+        <w:rPr>
+          <w:rFonts w:ascii="Times New Roman" w:hAnsi="Times New Roman" w:cs="Times New Roman"/>
+          <w:sz w:val="24"/>
+          <w:szCs w:val="24"/>
+          <w:lang w:eastAsia="ja-JP"/>
+        </w:rPr>
+        <w:t xml:space="preserve">ED </w:t>
+      </w:r>
+      <w:r>
+        <w:rPr>
+          <w:rFonts w:ascii="Times New Roman" w:hAnsi="Times New Roman" w:cs="Times New Roman"/>
+          <w:sz w:val="24"/>
+          <w:szCs w:val="24"/>
+          <w:lang w:eastAsia="ja-JP"/>
+        </w:rPr>
+        <w:t>-&gt; đến</w:t>
+      </w:r>
+      <w:r>
+        <w:rPr>
+          <w:rFonts w:ascii="Times New Roman" w:hAnsi="Times New Roman" w:cs="Times New Roman"/>
+          <w:sz w:val="24"/>
+          <w:szCs w:val="24"/>
+          <w:lang w:eastAsia="ja-JP"/>
+        </w:rPr>
+        <w:t xml:space="preserve"> mass. Mạch kín, đèn sáng ở mức high. Đồng thời khi bật pha, sẽ có nguồn đi qua cầu chì 7,5A </w:t>
+      </w:r>
+      <w:r>
+        <w:rPr>
+          <w:rFonts w:ascii="Times New Roman" w:hAnsi="Times New Roman" w:cs="Times New Roman"/>
+          <w:sz w:val="24"/>
+          <w:szCs w:val="24"/>
+          <w:lang w:eastAsia="ja-JP"/>
+        </w:rPr>
+        <w:t>-&gt; đến</w:t>
+      </w:r>
+      <w:r>
+        <w:rPr>
+          <w:rFonts w:ascii="Times New Roman" w:hAnsi="Times New Roman" w:cs="Times New Roman"/>
+          <w:sz w:val="24"/>
+          <w:szCs w:val="24"/>
+          <w:lang w:eastAsia="ja-JP"/>
+        </w:rPr>
+        <w:t xml:space="preserve"> Led báo pha trên taplo rồi theo đường hoạt động của tim high về mass </w:t>
+      </w:r>
+      <w:r>
+        <w:rPr>
+          <w:rFonts w:ascii="Times New Roman" w:hAnsi="Times New Roman" w:cs="Times New Roman"/>
+          <w:sz w:val="24"/>
+          <w:szCs w:val="24"/>
+          <w:lang w:eastAsia="ja-JP"/>
+        </w:rPr>
+        <w:t>-&gt; đến</w:t>
+      </w:r>
+      <w:r>
+        <w:rPr>
+          <w:rFonts w:ascii="Times New Roman" w:hAnsi="Times New Roman" w:cs="Times New Roman"/>
+          <w:sz w:val="24"/>
+          <w:szCs w:val="24"/>
+          <w:lang w:eastAsia="ja-JP"/>
+        </w:rPr>
+        <w:t xml:space="preserve"> mạch kín </w:t>
+      </w:r>
+      <w:r>
+        <w:rPr>
+          <w:rFonts w:ascii="Times New Roman" w:hAnsi="Times New Roman" w:cs="Times New Roman"/>
+          <w:sz w:val="24"/>
+          <w:szCs w:val="24"/>
+          <w:lang w:eastAsia="ja-JP"/>
+        </w:rPr>
+        <w:t>-&gt; đến</w:t>
+      </w:r>
+      <w:r>
+        <w:rPr>
+          <w:rFonts w:ascii="Times New Roman" w:hAnsi="Times New Roman" w:cs="Times New Roman"/>
+          <w:sz w:val="24"/>
+          <w:szCs w:val="24"/>
+          <w:lang w:eastAsia="ja-JP"/>
+        </w:rPr>
+        <w:t xml:space="preserve"> đèn báo pha sáng</w:t>
+      </w:r>
+    </w:p>
+    <w:p>
+      <w:pPr>
+        <w:ind w:hanging="90"/>
+        <w:rPr>
+          <w:rFonts w:ascii="Times New Roman" w:hAnsi="Times New Roman" w:cs="Times New Roman"/>
+          <w:sz w:val="24"/>
+          <w:szCs w:val="24"/>
+          <w:lang w:eastAsia="ja-JP"/>
+        </w:rPr>
+      </w:pPr>
+      <w:r>
+        <w:rPr>
+          <w:rFonts w:ascii="Times New Roman" w:hAnsi="Times New Roman" w:cs="Times New Roman"/>
+          <w:sz w:val="24"/>
+          <w:szCs w:val="24"/>
+          <w:lang w:eastAsia="ja-JP"/>
+        </w:rPr>
+        <w:t xml:space="preserve">- Khi </w:t>
+      </w:r>
+      <w:r>
+        <w:rPr>
+          <w:rFonts w:ascii="Times New Roman" w:hAnsi="Times New Roman" w:cs="Times New Roman"/>
+          <w:sz w:val="24"/>
+          <w:szCs w:val="24"/>
+          <w:lang w:eastAsia="ja-JP"/>
+        </w:rPr>
+        <w:t xml:space="preserve">không bật head, bật công tắc Low, high đều không sáng, chỉ riêng khi bật chế độ Flash (chân HU và ED nối tắt) nguồn đi qua cầu chì 20A </w:t>
+      </w:r>
+      <w:r>
+        <w:rPr>
+          <w:rFonts w:ascii="Times New Roman" w:hAnsi="Times New Roman" w:cs="Times New Roman"/>
+          <w:sz w:val="24"/>
+          <w:szCs w:val="24"/>
+          <w:lang w:eastAsia="ja-JP"/>
+        </w:rPr>
+        <w:t>-&gt; đến</w:t>
+      </w:r>
+      <w:r>
+        <w:rPr>
+          <w:rFonts w:ascii="Times New Roman" w:hAnsi="Times New Roman" w:cs="Times New Roman"/>
+          <w:sz w:val="24"/>
+          <w:szCs w:val="24"/>
+          <w:lang w:eastAsia="ja-JP"/>
+        </w:rPr>
+        <w:t xml:space="preserve"> tim High H1, H2  </w:t>
+      </w:r>
+      <w:r>
+        <w:rPr>
+          <w:rFonts w:ascii="Times New Roman" w:hAnsi="Times New Roman" w:cs="Times New Roman"/>
+          <w:sz w:val="24"/>
+          <w:szCs w:val="24"/>
+          <w:lang w:eastAsia="ja-JP"/>
+        </w:rPr>
+        <w:t>-&gt; đến</w:t>
+      </w:r>
+      <w:r>
+        <w:rPr>
+          <w:rFonts w:ascii="Times New Roman" w:hAnsi="Times New Roman" w:cs="Times New Roman"/>
+          <w:sz w:val="24"/>
+          <w:szCs w:val="24"/>
+          <w:lang w:eastAsia="ja-JP"/>
+        </w:rPr>
+        <w:t xml:space="preserve"> chân HU </w:t>
+      </w:r>
+      <w:r>
+        <w:rPr>
+          <w:rFonts w:ascii="Times New Roman" w:hAnsi="Times New Roman" w:cs="Times New Roman"/>
+          <w:sz w:val="24"/>
+          <w:szCs w:val="24"/>
+          <w:lang w:eastAsia="ja-JP"/>
+        </w:rPr>
+        <w:t>-&gt; đến</w:t>
+      </w:r>
+      <w:r>
+        <w:rPr>
+          <w:rFonts w:ascii="Times New Roman" w:hAnsi="Times New Roman" w:cs="Times New Roman"/>
+          <w:sz w:val="24"/>
+          <w:szCs w:val="24"/>
+          <w:lang w:eastAsia="ja-JP"/>
+        </w:rPr>
+        <w:t xml:space="preserve"> ED  </w:t>
+      </w:r>
+      <w:r>
+        <w:rPr>
+          <w:rFonts w:ascii="Times New Roman" w:hAnsi="Times New Roman" w:cs="Times New Roman"/>
+          <w:sz w:val="24"/>
+          <w:szCs w:val="24"/>
+          <w:lang w:eastAsia="ja-JP"/>
+        </w:rPr>
+        <w:t>-&gt; đến</w:t>
+      </w:r>
+      <w:r>
+        <w:rPr>
+          <w:rFonts w:ascii="Times New Roman" w:hAnsi="Times New Roman" w:cs="Times New Roman"/>
+          <w:sz w:val="24"/>
+          <w:szCs w:val="24"/>
+          <w:lang w:eastAsia="ja-JP"/>
+        </w:rPr>
+        <w:t xml:space="preserve"> mass. Mạch kín, đèn sáng ở mức high. Đồng thời khi bật pha, sẽ có nguồn đi qua cầu chì 7,5A </w:t>
+      </w:r>
+      <w:r>
+        <w:rPr>
+          <w:rFonts w:ascii="Times New Roman" w:hAnsi="Times New Roman" w:cs="Times New Roman"/>
+          <w:sz w:val="24"/>
+          <w:szCs w:val="24"/>
+          <w:lang w:eastAsia="ja-JP"/>
+        </w:rPr>
+        <w:t>-&gt; đến</w:t>
+      </w:r>
+      <w:r>
+        <w:rPr>
+          <w:rFonts w:ascii="Times New Roman" w:hAnsi="Times New Roman" w:cs="Times New Roman"/>
+          <w:sz w:val="24"/>
+          <w:szCs w:val="24"/>
+          <w:lang w:eastAsia="ja-JP"/>
+        </w:rPr>
+        <w:t xml:space="preserve"> Led báo pha trên taplo rồi theo đường hoạt động của tim high về mass </w:t>
+      </w:r>
+      <w:r>
+        <w:rPr>
+          <w:rFonts w:ascii="Times New Roman" w:hAnsi="Times New Roman" w:cs="Times New Roman"/>
+          <w:sz w:val="24"/>
+          <w:szCs w:val="24"/>
+          <w:lang w:eastAsia="ja-JP"/>
+        </w:rPr>
+        <w:t>-&gt; đến</w:t>
+      </w:r>
+      <w:r>
+        <w:rPr>
+          <w:rFonts w:ascii="Times New Roman" w:hAnsi="Times New Roman" w:cs="Times New Roman"/>
+          <w:sz w:val="24"/>
+          <w:szCs w:val="24"/>
+          <w:lang w:eastAsia="ja-JP"/>
+        </w:rPr>
+        <w:t xml:space="preserve"> mạch kín </w:t>
+      </w:r>
+      <w:r>
+        <w:rPr>
+          <w:rFonts w:ascii="Times New Roman" w:hAnsi="Times New Roman" w:cs="Times New Roman"/>
+          <w:sz w:val="24"/>
+          <w:szCs w:val="24"/>
+          <w:lang w:eastAsia="ja-JP"/>
+        </w:rPr>
+        <w:t>-&gt; đến</w:t>
+      </w:r>
+      <w:r>
+        <w:rPr>
+          <w:rFonts w:ascii="Times New Roman" w:hAnsi="Times New Roman" w:cs="Times New Roman"/>
+          <w:sz w:val="24"/>
+          <w:szCs w:val="24"/>
+          <w:lang w:eastAsia="ja-JP"/>
+        </w:rPr>
+        <w:t xml:space="preserve"> đèn báo pha sáng</w:t>
+      </w:r>
+    </w:p>
+    <w:p>
+      <w:pPr>
         <w:pStyle w:val="Heading3"/>
         <w:rPr>
           <w:rFonts w:eastAsia="SimSun"/>
@@ -12704,7 +13213,6 @@
           <w:szCs w:val="24"/>
           <w:lang w:val="vi-VN"/>
         </w:rPr>
-        <w:lastRenderedPageBreak/>
         <w:t>Đuôi đèn</w:t>
       </w:r>
     </w:p>
@@ -12774,6 +13282,7 @@
       </w:pPr>
       <w:bookmarkStart w:id="39" w:name="_Toc141711533"/>
       <w:r>
+        <w:lastRenderedPageBreak/>
         <w:t>Chức năng</w:t>
       </w:r>
       <w:bookmarkEnd w:id="39"/>
@@ -17369,15 +17878,7 @@
           <w:sz w:val="24"/>
           <w:szCs w:val="24"/>
         </w:rPr>
-        <w:t>- Như mọi hệ thống trên xe, đèn chiếu sáng trên Toyota Innova cũng có thể gặp một số lỗi hư hỏng thông thường</w:t>
-      </w:r>
-      <w:r>
-        <w:rPr>
-          <w:rFonts w:ascii="Times New Roman" w:hAnsi="Times New Roman" w:cs="Times New Roman"/>
-          <w:sz w:val="24"/>
-          <w:szCs w:val="24"/>
-        </w:rPr>
-        <w:t>, và dưới đây là các triệu chứng hư hỏng thường gặp trên xe Toyota Innova và ta có thể kiểm tra các khu vực nghi ngờ kèm theo</w:t>
+        <w:t>- Như mọi hệ thống trên xe, đèn chiếu sáng trên Toyota Innova cũng có thể gặp một số lỗi hư hỏng thông thường, và dưới đây là các triệu chứng hư hỏng thường gặp trên xe Toyota Innova và ta có thể kiểm tra các khu vực nghi ngờ kèm theo</w:t>
       </w:r>
     </w:p>
     <w:p>
@@ -17583,17 +18084,7 @@
           <w:szCs w:val="24"/>
           <w:shd w:val="clear" w:color="auto" w:fill="FFFFFF"/>
         </w:rPr>
-        <w:t>c</w:t>
-      </w:r>
-      <w:r>
-        <w:rPr>
-          <w:rFonts w:ascii="Times New Roman" w:hAnsi="Times New Roman" w:cs="Times New Roman"/>
-          <w:color w:val="000000"/>
-          <w:sz w:val="24"/>
-          <w:szCs w:val="24"/>
-          <w:shd w:val="clear" w:color="auto" w:fill="FFFFFF"/>
-        </w:rPr>
-        <w:t>ác cầu chì H-LP LH và H-LP RH</w:t>
+        <w:t>các cầu chì H-LP LH và H-LP RH</w:t>
       </w:r>
     </w:p>
     <w:p>
@@ -17676,15 +18167,7 @@
           <w:sz w:val="24"/>
           <w:szCs w:val="24"/>
         </w:rPr>
-        <w:t xml:space="preserve">- </w:t>
-      </w:r>
-      <w:r>
-        <w:rPr>
-          <w:rFonts w:ascii="Times New Roman" w:hAnsi="Times New Roman" w:cs="Times New Roman"/>
-          <w:sz w:val="24"/>
-          <w:szCs w:val="24"/>
-        </w:rPr>
-        <w:t>Nếu cả đèn cốt trên cả hai bên của Toyota Innova đều không sáng, có thể nguyên nhân do các vấn đề sau:</w:t>
+        <w:t>- Nếu cả đèn cốt trên cả hai bên của Toyota Innova đều không sáng, có thể nguyên nhân do các vấn đề sau:</w:t>
       </w:r>
     </w:p>
     <w:p>
@@ -21491,17 +21974,7 @@
           <w:szCs w:val="24"/>
           <w:shd w:val="clear" w:color="auto" w:fill="FFFFFF"/>
         </w:rPr>
-        <w:t>Dùng tôvít, tách 2 khóa cài và tháo rơle tích hợp ra khỏi hộp nối khoang động cơ.</w:t>
-      </w:r>
-      <w:r>
-        <w:rPr>
-          <w:rFonts w:ascii="Times New Roman" w:hAnsi="Times New Roman" w:cs="Times New Roman"/>
-          <w:color w:val="000000"/>
-          <w:sz w:val="24"/>
-          <w:szCs w:val="24"/>
-          <w:shd w:val="clear" w:color="auto" w:fill="FFFFFF"/>
-        </w:rPr>
-        <w:t xml:space="preserve"> Dùng bang dính dán tua vít trước khi mở</w:t>
+        <w:t>Dùng tôvít, tách 2 khóa cài và tháo rơle tích hợp ra khỏi hộp nối khoang động cơ. Dùng bang dính dán tua vít trước khi mở</w:t>
       </w:r>
     </w:p>
     <w:p>
@@ -34974,6 +35447,7 @@
   <w:style w:type="character" w:default="1" w:styleId="DefaultParagraphFont">
     <w:name w:val="Default Paragraph Font"/>
     <w:uiPriority w:val="1"/>
+    <w:semiHidden/>
     <w:unhideWhenUsed/>
   </w:style>
   <w:style w:type="table" w:default="1" w:styleId="TableNormal">

</xml_diff>